<commit_message>
Added DemonSlayerPlatformer project info
</commit_message>
<xml_diff>
--- a/GitHub Info.docx
+++ b/GitHub Info.docx
@@ -10,15 +10,15 @@
         <w:tblLook w:val="04A0" w:firstRow="1" w:lastRow="0" w:firstColumn="1" w:lastColumn="0" w:noHBand="0" w:noVBand="1"/>
       </w:tblPr>
       <w:tblGrid>
-        <w:gridCol w:w="1401"/>
-        <w:gridCol w:w="4831"/>
+        <w:gridCol w:w="1696"/>
+        <w:gridCol w:w="4536"/>
         <w:gridCol w:w="1560"/>
         <w:gridCol w:w="1552"/>
       </w:tblGrid>
       <w:tr>
         <w:tc>
           <w:tcPr>
-            <w:tcW w:w="1401" w:type="dxa"/>
+            <w:tcW w:w="1696" w:type="dxa"/>
           </w:tcPr>
           <w:p>
             <w:pPr>
@@ -45,7 +45,7 @@
         </w:tc>
         <w:tc>
           <w:tcPr>
-            <w:tcW w:w="4831" w:type="dxa"/>
+            <w:tcW w:w="4536" w:type="dxa"/>
             <w:vAlign w:val="center"/>
           </w:tcPr>
           <w:p>
@@ -143,7 +143,7 @@
       <w:tr>
         <w:tc>
           <w:tcPr>
-            <w:tcW w:w="1401" w:type="dxa"/>
+            <w:tcW w:w="1696" w:type="dxa"/>
           </w:tcPr>
           <w:p>
             <w:pPr>
@@ -169,6 +169,18 @@
               </w:rPr>
               <w:t>GameCode</w:t>
             </w:r>
+            <w:proofErr w:type="spellEnd"/>
+            <w:r>
+              <w:rPr>
+                <w:rFonts w:asciiTheme="minorHAnsi" w:hAnsiTheme="minorHAnsi" w:cstheme="minorHAnsi"/>
+                <w:b/>
+                <w:bCs/>
+                <w:sz w:val="24"/>
+                <w:szCs w:val="24"/>
+                <w:lang w:val="en-US"/>
+              </w:rPr>
+              <w:t xml:space="preserve"> </w:t>
+            </w:r>
             <w:r>
               <w:rPr>
                 <w:rFonts w:asciiTheme="minorHAnsi" w:hAnsiTheme="minorHAnsi" w:cstheme="minorHAnsi"/>
@@ -180,12 +192,11 @@
               </w:rPr>
               <w:t>XYZ</w:t>
             </w:r>
-            <w:proofErr w:type="spellEnd"/>
           </w:p>
         </w:tc>
         <w:tc>
           <w:tcPr>
-            <w:tcW w:w="4831" w:type="dxa"/>
+            <w:tcW w:w="4536" w:type="dxa"/>
           </w:tcPr>
           <w:p>
             <w:pPr>
@@ -291,6 +302,16 @@
                 <w:shd w:val="clear" w:color="auto" w:fill="FFFFFF"/>
               </w:rPr>
               <w:t xml:space="preserve"> с исполнением той или иной игровой механики и выполнения домашних заданий на основе выданного преподавателем ТЗ. В домашних заданиях предлагалось на основе пройденного материала своими силами добавить новую игровую механику</w:t>
+            </w:r>
+            <w:r>
+              <w:rPr>
+                <w:rFonts w:asciiTheme="minorHAnsi" w:hAnsiTheme="minorHAnsi" w:cstheme="minorHAnsi"/>
+                <w:color w:val="000000"/>
+                <w:sz w:val="24"/>
+                <w:szCs w:val="24"/>
+                <w:shd w:val="clear" w:color="auto" w:fill="FFFFFF"/>
+              </w:rPr>
+              <w:t>.</w:t>
             </w:r>
           </w:p>
         </w:tc>
@@ -343,25 +364,7 @@
                   <w:sz w:val="24"/>
                   <w:szCs w:val="24"/>
                 </w:rPr>
-                <w:t>https://disk.yande</w:t>
-              </w:r>
-              <w:r>
-                <w:rPr>
-                  <w:rStyle w:val="a5"/>
-                  <w:rFonts w:asciiTheme="minorHAnsi" w:hAnsiTheme="minorHAnsi" w:cstheme="minorHAnsi"/>
-                  <w:sz w:val="24"/>
-                  <w:szCs w:val="24"/>
-                </w:rPr>
-                <w:t>x</w:t>
-              </w:r>
-              <w:r>
-                <w:rPr>
-                  <w:rStyle w:val="a5"/>
-                  <w:rFonts w:asciiTheme="minorHAnsi" w:hAnsiTheme="minorHAnsi" w:cstheme="minorHAnsi"/>
-                  <w:sz w:val="24"/>
-                  <w:szCs w:val="24"/>
-                </w:rPr>
-                <w:t>.ru/d/hXDXs37RxWJ2iw</w:t>
+                <w:t>https://disk.yandex.ru/d/hXDXs37RxWJ2iw</w:t>
               </w:r>
             </w:hyperlink>
           </w:p>
@@ -370,7 +373,7 @@
       <w:tr>
         <w:tc>
           <w:tcPr>
-            <w:tcW w:w="1401" w:type="dxa"/>
+            <w:tcW w:w="1696" w:type="dxa"/>
           </w:tcPr>
           <w:p>
             <w:pPr>
@@ -384,24 +387,44 @@
                 <w:lang w:val="en-US"/>
               </w:rPr>
             </w:pPr>
-            <w:proofErr w:type="spellStart"/>
-            <w:r>
-              <w:rPr>
-                <w:rFonts w:asciiTheme="minorHAnsi" w:hAnsiTheme="minorHAnsi" w:cstheme="minorHAnsi"/>
-                <w:b/>
-                <w:bCs/>
-                <w:sz w:val="24"/>
-                <w:szCs w:val="24"/>
-                <w:lang w:val="en-US"/>
-              </w:rPr>
-              <w:t>SkateTraffic</w:t>
-            </w:r>
-            <w:proofErr w:type="spellEnd"/>
+            <w:r>
+              <w:rPr>
+                <w:rFonts w:asciiTheme="minorHAnsi" w:hAnsiTheme="minorHAnsi" w:cstheme="minorHAnsi"/>
+                <w:b/>
+                <w:bCs/>
+                <w:sz w:val="24"/>
+                <w:szCs w:val="24"/>
+                <w:lang w:val="en-US"/>
+              </w:rPr>
+              <w:t>Skate</w:t>
+            </w:r>
+            <w:r>
+              <w:rPr>
+                <w:rFonts w:asciiTheme="minorHAnsi" w:hAnsiTheme="minorHAnsi" w:cstheme="minorHAnsi"/>
+                <w:b/>
+                <w:bCs/>
+                <w:sz w:val="24"/>
+                <w:szCs w:val="24"/>
+                <w:lang w:val="en-US"/>
+              </w:rPr>
+              <w:t xml:space="preserve"> </w:t>
+            </w:r>
+            <w:r>
+              <w:rPr>
+                <w:rFonts w:asciiTheme="minorHAnsi" w:hAnsiTheme="minorHAnsi" w:cstheme="minorHAnsi"/>
+                <w:b/>
+                <w:bCs/>
+                <w:sz w:val="24"/>
+                <w:szCs w:val="24"/>
+                <w:lang w:val="en-US"/>
+              </w:rPr>
+              <w:t>Traffic</w:t>
+            </w:r>
           </w:p>
         </w:tc>
         <w:tc>
           <w:tcPr>
-            <w:tcW w:w="4831" w:type="dxa"/>
+            <w:tcW w:w="4536" w:type="dxa"/>
           </w:tcPr>
           <w:p>
             <w:pPr>
@@ -505,17 +528,29 @@
                 <w:rFonts w:asciiTheme="minorHAnsi" w:hAnsiTheme="minorHAnsi" w:cstheme="minorHAnsi"/>
                 <w:color w:val="000000"/>
               </w:rPr>
-              <w:t xml:space="preserve">принимались </w:t>
-            </w:r>
-            <w:proofErr w:type="gramStart"/>
-            <w:r>
-              <w:rPr>
-                <w:rFonts w:asciiTheme="minorHAnsi" w:hAnsiTheme="minorHAnsi" w:cstheme="minorHAnsi"/>
-                <w:color w:val="000000"/>
-              </w:rPr>
-              <w:t>на основе материала</w:t>
-            </w:r>
-            <w:proofErr w:type="gramEnd"/>
+              <w:t>принимались на</w:t>
+            </w:r>
+            <w:r>
+              <w:rPr>
+                <w:rFonts w:asciiTheme="minorHAnsi" w:hAnsiTheme="minorHAnsi" w:cstheme="minorHAnsi"/>
+                <w:color w:val="000000"/>
+              </w:rPr>
+              <w:t xml:space="preserve"> </w:t>
+            </w:r>
+            <w:r>
+              <w:rPr>
+                <w:rFonts w:asciiTheme="minorHAnsi" w:hAnsiTheme="minorHAnsi" w:cstheme="minorHAnsi"/>
+                <w:color w:val="000000"/>
+              </w:rPr>
+              <w:t>основе материала</w:t>
+            </w:r>
+            <w:r>
+              <w:rPr>
+                <w:rFonts w:asciiTheme="minorHAnsi" w:hAnsiTheme="minorHAnsi" w:cstheme="minorHAnsi"/>
+                <w:color w:val="000000"/>
+              </w:rPr>
+              <w:t>,</w:t>
+            </w:r>
             <w:r>
               <w:rPr>
                 <w:rFonts w:asciiTheme="minorHAnsi" w:hAnsiTheme="minorHAnsi" w:cstheme="minorHAnsi"/>
@@ -523,13 +558,21 @@
               </w:rPr>
               <w:t xml:space="preserve"> изученного на курсе XYZ </w:t>
             </w:r>
+            <w:r>
+              <w:rPr>
+                <w:rFonts w:asciiTheme="minorHAnsi" w:hAnsiTheme="minorHAnsi" w:cstheme="minorHAnsi"/>
+                <w:color w:val="000000"/>
+                <w:lang w:val="en-US"/>
+              </w:rPr>
+              <w:t>S</w:t>
+            </w:r>
             <w:proofErr w:type="spellStart"/>
             <w:r>
               <w:rPr>
                 <w:rFonts w:asciiTheme="minorHAnsi" w:hAnsiTheme="minorHAnsi" w:cstheme="minorHAnsi"/>
                 <w:color w:val="000000"/>
               </w:rPr>
-              <w:t>school</w:t>
+              <w:t>chool</w:t>
             </w:r>
             <w:proofErr w:type="spellEnd"/>
             <w:r>
@@ -537,7 +580,42 @@
                 <w:rFonts w:asciiTheme="minorHAnsi" w:hAnsiTheme="minorHAnsi" w:cstheme="minorHAnsi"/>
                 <w:color w:val="000000"/>
               </w:rPr>
-              <w:t>, а также при помощи отдельных статей в интернете</w:t>
+              <w:t xml:space="preserve">, а также при помощи </w:t>
+            </w:r>
+            <w:r>
+              <w:rPr>
+                <w:rFonts w:asciiTheme="minorHAnsi" w:hAnsiTheme="minorHAnsi" w:cstheme="minorHAnsi"/>
+                <w:color w:val="000000"/>
+              </w:rPr>
+              <w:t xml:space="preserve">информации из </w:t>
+            </w:r>
+            <w:r>
+              <w:rPr>
+                <w:rFonts w:asciiTheme="minorHAnsi" w:hAnsiTheme="minorHAnsi" w:cstheme="minorHAnsi"/>
+                <w:color w:val="000000"/>
+              </w:rPr>
+              <w:t>отдельных</w:t>
+            </w:r>
+            <w:r>
+              <w:rPr>
+                <w:rFonts w:asciiTheme="minorHAnsi" w:hAnsiTheme="minorHAnsi" w:cstheme="minorHAnsi"/>
+                <w:color w:val="000000"/>
+              </w:rPr>
+              <w:t xml:space="preserve"> интернет-ресурсов</w:t>
+            </w:r>
+            <w:r>
+              <w:rPr>
+                <w:rFonts w:asciiTheme="minorHAnsi" w:hAnsiTheme="minorHAnsi" w:cstheme="minorHAnsi"/>
+                <w:color w:val="000000"/>
+              </w:rPr>
+              <w:t>.</w:t>
+            </w:r>
+            <w:r>
+              <w:rPr>
+                <w:rFonts w:asciiTheme="minorHAnsi" w:hAnsiTheme="minorHAnsi" w:cstheme="minorHAnsi"/>
+                <w:color w:val="000000"/>
+              </w:rPr>
+              <w:t xml:space="preserve"> </w:t>
             </w:r>
           </w:p>
           <w:p>
@@ -598,25 +676,7 @@
                   <w:sz w:val="24"/>
                   <w:szCs w:val="24"/>
                 </w:rPr>
-                <w:t>https://disk.yandex</w:t>
-              </w:r>
-              <w:r>
-                <w:rPr>
-                  <w:rStyle w:val="a5"/>
-                  <w:rFonts w:asciiTheme="minorHAnsi" w:hAnsiTheme="minorHAnsi" w:cstheme="minorHAnsi"/>
-                  <w:sz w:val="24"/>
-                  <w:szCs w:val="24"/>
-                </w:rPr>
-                <w:t>.</w:t>
-              </w:r>
-              <w:r>
-                <w:rPr>
-                  <w:rStyle w:val="a5"/>
-                  <w:rFonts w:asciiTheme="minorHAnsi" w:hAnsiTheme="minorHAnsi" w:cstheme="minorHAnsi"/>
-                  <w:sz w:val="24"/>
-                  <w:szCs w:val="24"/>
-                </w:rPr>
-                <w:t>ru/d/fPAVkY85PD1qNw</w:t>
+                <w:t>https://disk.yandex.ru/d/fPAVkY85PD1qNw</w:t>
               </w:r>
             </w:hyperlink>
           </w:p>
@@ -625,7 +685,7 @@
       <w:tr>
         <w:tc>
           <w:tcPr>
-            <w:tcW w:w="1401" w:type="dxa"/>
+            <w:tcW w:w="1696" w:type="dxa"/>
           </w:tcPr>
           <w:p>
             <w:pPr>
@@ -639,6 +699,28 @@
                 <w:lang w:val="en-US"/>
               </w:rPr>
             </w:pPr>
+            <w:r>
+              <w:rPr>
+                <w:rFonts w:asciiTheme="minorHAnsi" w:hAnsiTheme="minorHAnsi" w:cstheme="minorHAnsi"/>
+                <w:b/>
+                <w:bCs/>
+                <w:sz w:val="24"/>
+                <w:szCs w:val="24"/>
+                <w:lang w:val="en-US"/>
+              </w:rPr>
+              <w:t>Swing</w:t>
+            </w:r>
+            <w:r>
+              <w:rPr>
+                <w:rFonts w:asciiTheme="minorHAnsi" w:hAnsiTheme="minorHAnsi" w:cstheme="minorHAnsi"/>
+                <w:b/>
+                <w:bCs/>
+                <w:sz w:val="24"/>
+                <w:szCs w:val="24"/>
+                <w:lang w:val="en-US"/>
+              </w:rPr>
+              <w:t xml:space="preserve"> </w:t>
+            </w:r>
             <w:proofErr w:type="spellStart"/>
             <w:r>
               <w:rPr>
@@ -649,14 +731,14 @@
                 <w:szCs w:val="24"/>
                 <w:lang w:val="en-US"/>
               </w:rPr>
-              <w:t>SwingProj</w:t>
+              <w:t>Proj</w:t>
             </w:r>
             <w:proofErr w:type="spellEnd"/>
           </w:p>
         </w:tc>
         <w:tc>
           <w:tcPr>
-            <w:tcW w:w="4831" w:type="dxa"/>
+            <w:tcW w:w="4536" w:type="dxa"/>
           </w:tcPr>
           <w:p>
             <w:pPr>
@@ -727,6 +809,16 @@
               </w:rPr>
               <w:t xml:space="preserve"> крюка подобную той, что можно встретить в </w:t>
             </w:r>
+            <w:r>
+              <w:rPr>
+                <w:rFonts w:asciiTheme="minorHAnsi" w:hAnsiTheme="minorHAnsi" w:cstheme="minorHAnsi"/>
+                <w:color w:val="000000"/>
+                <w:sz w:val="24"/>
+                <w:szCs w:val="24"/>
+                <w:shd w:val="clear" w:color="auto" w:fill="FFFFFF"/>
+              </w:rPr>
+              <w:t xml:space="preserve">игре </w:t>
+            </w:r>
             <w:proofErr w:type="spellStart"/>
             <w:r>
               <w:rPr>
@@ -768,6 +860,16 @@
                 <w:shd w:val="clear" w:color="auto" w:fill="FFFFFF"/>
               </w:rPr>
               <w:t xml:space="preserve"> 4</w:t>
+            </w:r>
+            <w:r>
+              <w:rPr>
+                <w:rFonts w:asciiTheme="minorHAnsi" w:hAnsiTheme="minorHAnsi" w:cstheme="minorHAnsi"/>
+                <w:color w:val="000000"/>
+                <w:sz w:val="24"/>
+                <w:szCs w:val="24"/>
+                <w:shd w:val="clear" w:color="auto" w:fill="FFFFFF"/>
+              </w:rPr>
+              <w:t>.</w:t>
             </w:r>
           </w:p>
         </w:tc>
@@ -819,27 +921,308 @@
                   <w:sz w:val="24"/>
                   <w:szCs w:val="24"/>
                 </w:rPr>
-                <w:t>https://disk.yand</w:t>
+                <w:t>https://disk.yandex.ru/d/Sc_4Q-MaVfUBWA</w:t>
               </w:r>
+            </w:hyperlink>
+          </w:p>
+        </w:tc>
+      </w:tr>
+      <w:tr>
+        <w:tc>
+          <w:tcPr>
+            <w:tcW w:w="1696" w:type="dxa"/>
+          </w:tcPr>
+          <w:p>
+            <w:pPr>
+              <w:jc w:val="both"/>
+              <w:rPr>
+                <w:rFonts w:asciiTheme="minorHAnsi" w:hAnsiTheme="minorHAnsi" w:cstheme="minorHAnsi"/>
+                <w:b/>
+                <w:bCs/>
+                <w:sz w:val="24"/>
+                <w:szCs w:val="24"/>
+                <w:lang w:val="en-US"/>
+              </w:rPr>
+            </w:pPr>
+            <w:r>
+              <w:rPr>
+                <w:rFonts w:asciiTheme="minorHAnsi" w:hAnsiTheme="minorHAnsi" w:cstheme="minorHAnsi"/>
+                <w:b/>
+                <w:bCs/>
+                <w:sz w:val="24"/>
+                <w:szCs w:val="24"/>
+                <w:lang w:val="en-US"/>
+              </w:rPr>
+              <w:t>Demon Slayer Platformer</w:t>
+            </w:r>
+          </w:p>
+        </w:tc>
+        <w:tc>
+          <w:tcPr>
+            <w:tcW w:w="4536" w:type="dxa"/>
+          </w:tcPr>
+          <w:p>
+            <w:pPr>
+              <w:jc w:val="both"/>
+              <w:rPr>
+                <w:rFonts w:asciiTheme="minorHAnsi" w:hAnsiTheme="minorHAnsi" w:cstheme="minorHAnsi"/>
+                <w:color w:val="000000"/>
+                <w:sz w:val="24"/>
+                <w:szCs w:val="24"/>
+                <w:shd w:val="clear" w:color="auto" w:fill="FFFFFF"/>
+              </w:rPr>
+            </w:pPr>
+            <w:r>
+              <w:rPr>
+                <w:rFonts w:asciiTheme="minorHAnsi" w:hAnsiTheme="minorHAnsi" w:cstheme="minorHAnsi"/>
+                <w:color w:val="000000"/>
+                <w:sz w:val="24"/>
+                <w:szCs w:val="24"/>
+                <w:shd w:val="clear" w:color="auto" w:fill="FFFFFF"/>
+              </w:rPr>
+              <w:t xml:space="preserve">Проект, который я реализую в свободное время в данный момент. Находится на самом раннем этапе разработки. Идейно игра основана на </w:t>
+            </w:r>
+            <w:proofErr w:type="spellStart"/>
+            <w:r>
+              <w:rPr>
+                <w:rFonts w:asciiTheme="minorHAnsi" w:hAnsiTheme="minorHAnsi" w:cstheme="minorHAnsi"/>
+                <w:color w:val="000000"/>
+                <w:sz w:val="24"/>
+                <w:szCs w:val="24"/>
+                <w:shd w:val="clear" w:color="auto" w:fill="FFFFFF"/>
+              </w:rPr>
+              <w:t>манге</w:t>
+            </w:r>
+            <w:proofErr w:type="spellEnd"/>
+            <w:r>
+              <w:rPr>
+                <w:rFonts w:asciiTheme="minorHAnsi" w:hAnsiTheme="minorHAnsi" w:cstheme="minorHAnsi"/>
+                <w:color w:val="000000"/>
+                <w:sz w:val="24"/>
+                <w:szCs w:val="24"/>
+                <w:shd w:val="clear" w:color="auto" w:fill="FFFFFF"/>
+              </w:rPr>
+              <w:t xml:space="preserve"> и аниме </w:t>
+            </w:r>
+            <w:r>
+              <w:rPr>
+                <w:rFonts w:asciiTheme="minorHAnsi" w:hAnsiTheme="minorHAnsi" w:cstheme="minorHAnsi"/>
+                <w:color w:val="000000"/>
+                <w:sz w:val="24"/>
+                <w:szCs w:val="24"/>
+                <w:shd w:val="clear" w:color="auto" w:fill="FFFFFF"/>
+                <w:lang w:val="en-US"/>
+              </w:rPr>
+              <w:t>Demon</w:t>
+            </w:r>
+            <w:r>
+              <w:rPr>
+                <w:rFonts w:asciiTheme="minorHAnsi" w:hAnsiTheme="minorHAnsi" w:cstheme="minorHAnsi"/>
+                <w:color w:val="000000"/>
+                <w:sz w:val="24"/>
+                <w:szCs w:val="24"/>
+                <w:shd w:val="clear" w:color="auto" w:fill="FFFFFF"/>
+              </w:rPr>
+              <w:t xml:space="preserve"> </w:t>
+            </w:r>
+            <w:r>
+              <w:rPr>
+                <w:rFonts w:asciiTheme="minorHAnsi" w:hAnsiTheme="minorHAnsi" w:cstheme="minorHAnsi"/>
+                <w:color w:val="000000"/>
+                <w:sz w:val="24"/>
+                <w:szCs w:val="24"/>
+                <w:shd w:val="clear" w:color="auto" w:fill="FFFFFF"/>
+                <w:lang w:val="en-US"/>
+              </w:rPr>
+              <w:t>Slayer</w:t>
+            </w:r>
+            <w:r>
+              <w:rPr>
+                <w:rFonts w:asciiTheme="minorHAnsi" w:hAnsiTheme="minorHAnsi" w:cstheme="minorHAnsi"/>
+                <w:color w:val="000000"/>
+                <w:sz w:val="24"/>
+                <w:szCs w:val="24"/>
+                <w:shd w:val="clear" w:color="auto" w:fill="FFFFFF"/>
+              </w:rPr>
+              <w:t xml:space="preserve"> и представляет из себя пиксельный 2</w:t>
+            </w:r>
+            <w:r>
+              <w:rPr>
+                <w:rFonts w:asciiTheme="minorHAnsi" w:hAnsiTheme="minorHAnsi" w:cstheme="minorHAnsi"/>
+                <w:color w:val="000000"/>
+                <w:sz w:val="24"/>
+                <w:szCs w:val="24"/>
+                <w:shd w:val="clear" w:color="auto" w:fill="FFFFFF"/>
+                <w:lang w:val="en-US"/>
+              </w:rPr>
+              <w:t>D</w:t>
+            </w:r>
+            <w:r>
+              <w:rPr>
+                <w:rFonts w:asciiTheme="minorHAnsi" w:hAnsiTheme="minorHAnsi" w:cstheme="minorHAnsi"/>
+                <w:color w:val="000000"/>
+                <w:sz w:val="24"/>
+                <w:szCs w:val="24"/>
+                <w:shd w:val="clear" w:color="auto" w:fill="FFFFFF"/>
+              </w:rPr>
+              <w:t xml:space="preserve"> </w:t>
+            </w:r>
+            <w:proofErr w:type="spellStart"/>
+            <w:r>
+              <w:rPr>
+                <w:rFonts w:asciiTheme="minorHAnsi" w:hAnsiTheme="minorHAnsi" w:cstheme="minorHAnsi"/>
+                <w:color w:val="000000"/>
+                <w:sz w:val="24"/>
+                <w:szCs w:val="24"/>
+                <w:shd w:val="clear" w:color="auto" w:fill="FFFFFF"/>
+              </w:rPr>
+              <w:t>платформер</w:t>
+            </w:r>
+            <w:proofErr w:type="spellEnd"/>
+            <w:r>
+              <w:rPr>
+                <w:rFonts w:asciiTheme="minorHAnsi" w:hAnsiTheme="minorHAnsi" w:cstheme="minorHAnsi"/>
+                <w:color w:val="000000"/>
+                <w:sz w:val="24"/>
+                <w:szCs w:val="24"/>
+                <w:shd w:val="clear" w:color="auto" w:fill="FFFFFF"/>
+              </w:rPr>
+              <w:t xml:space="preserve">. На этом проекте я поставил перед собой задачу попытаться не просто рассказать общую историю, уже заложенную в </w:t>
+            </w:r>
+            <w:proofErr w:type="spellStart"/>
+            <w:r>
+              <w:rPr>
+                <w:rFonts w:asciiTheme="minorHAnsi" w:hAnsiTheme="minorHAnsi" w:cstheme="minorHAnsi"/>
+                <w:color w:val="000000"/>
+                <w:sz w:val="24"/>
+                <w:szCs w:val="24"/>
+                <w:shd w:val="clear" w:color="auto" w:fill="FFFFFF"/>
+              </w:rPr>
+              <w:t>манге</w:t>
+            </w:r>
+            <w:proofErr w:type="spellEnd"/>
+            <w:r>
+              <w:rPr>
+                <w:rFonts w:asciiTheme="minorHAnsi" w:hAnsiTheme="minorHAnsi" w:cstheme="minorHAnsi"/>
+                <w:color w:val="000000"/>
+                <w:sz w:val="24"/>
+                <w:szCs w:val="24"/>
+                <w:shd w:val="clear" w:color="auto" w:fill="FFFFFF"/>
+              </w:rPr>
+              <w:t>, а передать игроку опыт, через который проходят герои. Для этого я сопровождаю проект написанием</w:t>
+            </w:r>
+            <w:r>
+              <w:rPr>
+                <w:rFonts w:asciiTheme="minorHAnsi" w:hAnsiTheme="minorHAnsi" w:cstheme="minorHAnsi"/>
+                <w:color w:val="000000"/>
+                <w:sz w:val="24"/>
+                <w:szCs w:val="24"/>
+                <w:shd w:val="clear" w:color="auto" w:fill="FFFFFF"/>
+              </w:rPr>
+              <w:t xml:space="preserve"> подобия</w:t>
+            </w:r>
+            <w:r>
+              <w:rPr>
+                <w:rFonts w:asciiTheme="minorHAnsi" w:hAnsiTheme="minorHAnsi" w:cstheme="minorHAnsi"/>
+                <w:color w:val="000000"/>
+                <w:sz w:val="24"/>
+                <w:szCs w:val="24"/>
+                <w:shd w:val="clear" w:color="auto" w:fill="FFFFFF"/>
+              </w:rPr>
+              <w:t xml:space="preserve"> дизайн-документации проекта, где пытаюсь решить эту задачу. Также веду </w:t>
+            </w:r>
+            <w:r>
+              <w:rPr>
+                <w:rFonts w:asciiTheme="minorHAnsi" w:hAnsiTheme="minorHAnsi" w:cstheme="minorHAnsi"/>
+                <w:color w:val="000000"/>
+                <w:sz w:val="24"/>
+                <w:szCs w:val="24"/>
+                <w:shd w:val="clear" w:color="auto" w:fill="FFFFFF"/>
+                <w:lang w:val="en-US"/>
+              </w:rPr>
+              <w:t>Jira</w:t>
+            </w:r>
+            <w:r>
+              <w:rPr>
+                <w:rFonts w:asciiTheme="minorHAnsi" w:hAnsiTheme="minorHAnsi" w:cstheme="minorHAnsi"/>
+                <w:color w:val="000000"/>
+                <w:sz w:val="24"/>
+                <w:szCs w:val="24"/>
+                <w:shd w:val="clear" w:color="auto" w:fill="FFFFFF"/>
+              </w:rPr>
+              <w:t xml:space="preserve"> </w:t>
+            </w:r>
+            <w:r>
+              <w:rPr>
+                <w:rFonts w:asciiTheme="minorHAnsi" w:hAnsiTheme="minorHAnsi" w:cstheme="minorHAnsi"/>
+                <w:color w:val="000000"/>
+                <w:sz w:val="24"/>
+                <w:szCs w:val="24"/>
+                <w:shd w:val="clear" w:color="auto" w:fill="FFFFFF"/>
+              </w:rPr>
+              <w:t xml:space="preserve">таблицу проекта и сопровождаю его загрузкой в систему контроля версий </w:t>
+            </w:r>
+            <w:r>
+              <w:rPr>
+                <w:rFonts w:asciiTheme="minorHAnsi" w:hAnsiTheme="minorHAnsi" w:cstheme="minorHAnsi"/>
+                <w:color w:val="000000"/>
+                <w:sz w:val="24"/>
+                <w:szCs w:val="24"/>
+                <w:shd w:val="clear" w:color="auto" w:fill="FFFFFF"/>
+                <w:lang w:val="en-US"/>
+              </w:rPr>
+              <w:t>Git</w:t>
+            </w:r>
+            <w:r>
+              <w:rPr>
+                <w:rFonts w:asciiTheme="minorHAnsi" w:hAnsiTheme="minorHAnsi" w:cstheme="minorHAnsi"/>
+                <w:color w:val="000000"/>
+                <w:sz w:val="24"/>
+                <w:szCs w:val="24"/>
+                <w:shd w:val="clear" w:color="auto" w:fill="FFFFFF"/>
+              </w:rPr>
+              <w:t>.</w:t>
+            </w:r>
+          </w:p>
+        </w:tc>
+        <w:tc>
+          <w:tcPr>
+            <w:tcW w:w="1560" w:type="dxa"/>
+          </w:tcPr>
+          <w:p>
+            <w:pPr>
+              <w:jc w:val="both"/>
+              <w:rPr>
+                <w:rFonts w:asciiTheme="minorHAnsi" w:hAnsiTheme="minorHAnsi" w:cstheme="minorHAnsi"/>
+                <w:sz w:val="24"/>
+                <w:szCs w:val="20"/>
+              </w:rPr>
+            </w:pPr>
+            <w:hyperlink r:id="rId10" w:history="1">
               <w:r>
                 <w:rPr>
                   <w:rStyle w:val="a5"/>
                   <w:rFonts w:asciiTheme="minorHAnsi" w:hAnsiTheme="minorHAnsi" w:cstheme="minorHAnsi"/>
                   <w:sz w:val="24"/>
-                  <w:szCs w:val="24"/>
+                  <w:szCs w:val="20"/>
                 </w:rPr>
-                <w:t>e</w:t>
-              </w:r>
-              <w:r>
-                <w:rPr>
-                  <w:rStyle w:val="a5"/>
-                  <w:rFonts w:asciiTheme="minorHAnsi" w:hAnsiTheme="minorHAnsi" w:cstheme="minorHAnsi"/>
-                  <w:sz w:val="24"/>
-                  <w:szCs w:val="24"/>
-                </w:rPr>
-                <w:t>x.ru/d/Sc_4Q-MaVfUBWA</w:t>
+                <w:t>https://github.com/artem62881/DemonSlayerPlatformer</w:t>
               </w:r>
             </w:hyperlink>
+          </w:p>
+        </w:tc>
+        <w:tc>
+          <w:tcPr>
+            <w:tcW w:w="1552" w:type="dxa"/>
+            <w:shd w:val="clear" w:color="auto" w:fill="auto"/>
+          </w:tcPr>
+          <w:p>
+            <w:pPr>
+              <w:jc w:val="both"/>
+              <w:rPr>
+                <w:lang w:val="en-US"/>
+              </w:rPr>
+            </w:pPr>
           </w:p>
         </w:tc>
       </w:tr>

</xml_diff>